<commit_message>
add table linestyle feature
</commit_message>
<xml_diff>
--- a/自动生成的常规定期检测报告/自动生成的桥梁常规定期检测报告.docx
+++ b/自动生成的常规定期检测报告/自动生成的桥梁常规定期检测报告.docx
@@ -6298,9 +6298,9 @@
       <w:r>
         <w:fldChar w:fldCharType="end"/>
       </w:r>
-      <w:bookmarkStart w:id="16" w:name="_Toc317780789"/>
-      <w:bookmarkStart w:id="17" w:name="_Toc317777146"/>
-      <w:bookmarkStart w:id="18" w:name="_Toc312074210"/>
+      <w:bookmarkStart w:id="16" w:name="_Toc317777146"/>
+      <w:bookmarkStart w:id="17" w:name="_Toc312074210"/>
+      <w:bookmarkStart w:id="18" w:name="_Toc317780789"/>
       <w:bookmarkStart w:id="19" w:name="_Toc383866656"/>
     </w:p>
     <w:p>
@@ -8584,32 +8584,32 @@
           <w:szCs w:val="24"/>
         </w:rPr>
       </w:pPr>
-      <w:bookmarkStart w:id="29" w:name="_Toc256000314"/>
-      <w:bookmarkStart w:id="30" w:name="_Toc256000212"/>
-      <w:bookmarkStart w:id="31" w:name="_Toc256000297"/>
-      <w:bookmarkStart w:id="32" w:name="_Toc256000042"/>
-      <w:bookmarkStart w:id="33" w:name="_Toc256000076"/>
-      <w:bookmarkStart w:id="34" w:name="_Toc23226"/>
+      <w:bookmarkStart w:id="29" w:name="_Toc435103113"/>
+      <w:bookmarkStart w:id="30" w:name="_Toc256000042"/>
+      <w:bookmarkStart w:id="31" w:name="_Toc256000212"/>
+      <w:bookmarkStart w:id="32" w:name="_Toc256000314"/>
+      <w:bookmarkStart w:id="33" w:name="_Toc490813827"/>
+      <w:bookmarkStart w:id="34" w:name="_Toc256000110"/>
       <w:bookmarkStart w:id="35" w:name="_Toc256000025"/>
-      <w:bookmarkStart w:id="36" w:name="_Toc436324216"/>
-      <w:bookmarkStart w:id="37" w:name="_Toc256000331"/>
-      <w:bookmarkStart w:id="38" w:name="_Toc24849"/>
-      <w:bookmarkStart w:id="39" w:name="_Toc435103113"/>
-      <w:bookmarkStart w:id="40" w:name="_Toc21106"/>
-      <w:bookmarkStart w:id="41" w:name="_Toc256000263"/>
-      <w:bookmarkStart w:id="42" w:name="_Toc3938"/>
+      <w:bookmarkStart w:id="36" w:name="_Toc23226"/>
+      <w:bookmarkStart w:id="37" w:name="_Toc256000297"/>
+      <w:bookmarkStart w:id="38" w:name="_Toc256000229"/>
+      <w:bookmarkStart w:id="39" w:name="_Toc256000076"/>
+      <w:bookmarkStart w:id="40" w:name="_Toc3938"/>
+      <w:bookmarkStart w:id="41" w:name="_Toc21106"/>
+      <w:bookmarkStart w:id="42" w:name="_Toc256000059"/>
       <w:bookmarkStart w:id="43" w:name="_Toc256000093"/>
-      <w:bookmarkStart w:id="44" w:name="_Toc256000178"/>
-      <w:bookmarkStart w:id="45" w:name="_Toc256000246"/>
-      <w:bookmarkStart w:id="46" w:name="_Toc256000161"/>
-      <w:bookmarkStart w:id="47" w:name="_Toc256000195"/>
-      <w:bookmarkStart w:id="48" w:name="_Toc256000229"/>
-      <w:bookmarkStart w:id="49" w:name="_Toc256000280"/>
-      <w:bookmarkStart w:id="50" w:name="_Toc490813827"/>
-      <w:bookmarkStart w:id="51" w:name="_Toc256000110"/>
-      <w:bookmarkStart w:id="52" w:name="_Toc256000059"/>
-      <w:bookmarkStart w:id="53" w:name="_Toc256000008"/>
-      <w:bookmarkStart w:id="54" w:name="_Toc256000127"/>
+      <w:bookmarkStart w:id="44" w:name="_Toc256000195"/>
+      <w:bookmarkStart w:id="45" w:name="_Toc256000178"/>
+      <w:bookmarkStart w:id="46" w:name="_Toc256000280"/>
+      <w:bookmarkStart w:id="47" w:name="_Toc24849"/>
+      <w:bookmarkStart w:id="48" w:name="_Toc256000331"/>
+      <w:bookmarkStart w:id="49" w:name="_Toc256000263"/>
+      <w:bookmarkStart w:id="50" w:name="_Toc256000246"/>
+      <w:bookmarkStart w:id="51" w:name="_Toc256000161"/>
+      <w:bookmarkStart w:id="52" w:name="_Toc436324216"/>
+      <w:bookmarkStart w:id="53" w:name="_Toc256000127"/>
+      <w:bookmarkStart w:id="54" w:name="_Toc256000008"/>
       <w:r>
         <w:rPr>
           <w:rFonts w:hint="eastAsia" w:ascii="楷体_GB2312" w:hAnsi="楷体_GB2312" w:eastAsia="楷体_GB2312" w:cs="楷体_GB2312"/>
@@ -8769,6 +8769,14 @@
         <w:tblStyle w:val="33"/>
         <w:tblW w:w="9457" w:type="dxa"/>
         <w:tblInd w:w="0" w:type="dxa"/>
+        <w:tblBorders>
+          <w:top w:val="single" w:color="auto" w:sz="12" w:space="0"/>
+          <w:left w:val="single" w:color="auto" w:sz="12" w:space="0"/>
+          <w:bottom w:val="single" w:color="auto" w:sz="12" w:space="0"/>
+          <w:right w:val="single" w:color="auto" w:sz="12" w:space="0"/>
+          <w:insideH w:val="single" w:color="auto" w:sz="4" w:space="0"/>
+          <w:insideV w:val="single" w:color="auto" w:sz="4" w:space="0"/>
+        </w:tblBorders>
         <w:tblLayout w:type="fixed"/>
         <w:tblCellMar>
           <w:left w:w="108" w:type="dxa"/>
@@ -8783,6 +8791,14 @@
       </w:tblGrid>
       <w:tr>
         <w:tblPrEx>
+          <w:tblBorders>
+            <w:top w:val="single" w:color="auto" w:sz="12" w:space="0"/>
+            <w:left w:val="single" w:color="auto" w:sz="12" w:space="0"/>
+            <w:bottom w:val="single" w:color="auto" w:sz="12" w:space="0"/>
+            <w:right w:val="single" w:color="auto" w:sz="12" w:space="0"/>
+            <w:insideH w:val="single" w:color="auto" w:sz="4" w:space="0"/>
+            <w:insideV w:val="single" w:color="auto" w:sz="4" w:space="0"/>
+          </w:tblBorders>
           <w:tblLayout w:type="fixed"/>
           <w:tblCellMar>
             <w:left w:w="108" w:type="dxa"/>
@@ -8970,6 +8986,14 @@
       </w:tr>
       <w:tr>
         <w:tblPrEx>
+          <w:tblBorders>
+            <w:top w:val="single" w:color="auto" w:sz="12" w:space="0"/>
+            <w:left w:val="single" w:color="auto" w:sz="12" w:space="0"/>
+            <w:bottom w:val="single" w:color="auto" w:sz="12" w:space="0"/>
+            <w:right w:val="single" w:color="auto" w:sz="12" w:space="0"/>
+            <w:insideH w:val="single" w:color="auto" w:sz="4" w:space="0"/>
+            <w:insideV w:val="single" w:color="auto" w:sz="4" w:space="0"/>
+          </w:tblBorders>
           <w:tblLayout w:type="fixed"/>
         </w:tblPrEx>
         <w:tc>
@@ -9132,6 +9156,14 @@
       </w:tr>
       <w:tr>
         <w:tblPrEx>
+          <w:tblBorders>
+            <w:top w:val="single" w:color="auto" w:sz="12" w:space="0"/>
+            <w:left w:val="single" w:color="auto" w:sz="12" w:space="0"/>
+            <w:bottom w:val="single" w:color="auto" w:sz="12" w:space="0"/>
+            <w:right w:val="single" w:color="auto" w:sz="12" w:space="0"/>
+            <w:insideH w:val="single" w:color="auto" w:sz="4" w:space="0"/>
+            <w:insideV w:val="single" w:color="auto" w:sz="4" w:space="0"/>
+          </w:tblBorders>
           <w:tblLayout w:type="fixed"/>
           <w:tblCellMar>
             <w:left w:w="108" w:type="dxa"/>
@@ -9298,6 +9330,14 @@
       </w:tr>
       <w:tr>
         <w:tblPrEx>
+          <w:tblBorders>
+            <w:top w:val="single" w:color="auto" w:sz="12" w:space="0"/>
+            <w:left w:val="single" w:color="auto" w:sz="12" w:space="0"/>
+            <w:bottom w:val="single" w:color="auto" w:sz="12" w:space="0"/>
+            <w:right w:val="single" w:color="auto" w:sz="12" w:space="0"/>
+            <w:insideH w:val="single" w:color="auto" w:sz="4" w:space="0"/>
+            <w:insideV w:val="single" w:color="auto" w:sz="4" w:space="0"/>
+          </w:tblBorders>
           <w:tblLayout w:type="fixed"/>
           <w:tblCellMar>
             <w:left w:w="108" w:type="dxa"/>
@@ -9495,6 +9535,14 @@
         <w:tblW w:w="9457" w:type="dxa"/>
         <w:jc w:val="center"/>
         <w:tblInd w:w="0" w:type="dxa"/>
+        <w:tblBorders>
+          <w:top w:val="none" w:color="auto" w:sz="0" w:space="0"/>
+          <w:left w:val="none" w:color="auto" w:sz="0" w:space="0"/>
+          <w:bottom w:val="none" w:color="auto" w:sz="0" w:space="0"/>
+          <w:right w:val="none" w:color="auto" w:sz="0" w:space="0"/>
+          <w:insideH w:val="none" w:color="auto" w:sz="0" w:space="0"/>
+          <w:insideV w:val="none" w:color="auto" w:sz="0" w:space="0"/>
+        </w:tblBorders>
         <w:tblLayout w:type="fixed"/>
         <w:tblCellMar>
           <w:left w:w="108" w:type="dxa"/>
@@ -9507,6 +9555,14 @@
       </w:tblGrid>
       <w:tr>
         <w:tblPrEx>
+          <w:tblBorders>
+            <w:top w:val="none" w:color="auto" w:sz="0" w:space="0"/>
+            <w:left w:val="none" w:color="auto" w:sz="0" w:space="0"/>
+            <w:bottom w:val="none" w:color="auto" w:sz="0" w:space="0"/>
+            <w:right w:val="none" w:color="auto" w:sz="0" w:space="0"/>
+            <w:insideH w:val="none" w:color="auto" w:sz="0" w:space="0"/>
+            <w:insideV w:val="none" w:color="auto" w:sz="0" w:space="0"/>
+          </w:tblBorders>
           <w:tblLayout w:type="fixed"/>
           <w:tblCellMar>
             <w:left w:w="108" w:type="dxa"/>
@@ -9519,6 +9575,10 @@
         <w:tc>
           <w:tcPr>
             <w:tcW w:w="4728" w:type="dxa"/>
+            <w:tcBorders>
+              <w:tl2br w:val="nil"/>
+              <w:tr2bl w:val="nil"/>
+            </w:tcBorders>
           </w:tcPr>
           <w:p>
             <w:pPr>
@@ -9560,13 +9620,13 @@
                 <wp:inline distT="0" distB="0" distL="114300" distR="114300">
                   <wp:extent cx="2852420" cy="2139315"/>
                   <wp:effectExtent l="0" t="0" r="5080" b="13335"/>
-                  <wp:docPr id="7" name="图片 7" descr="DSC00067"/>
+                  <wp:docPr id="7" name="图片 7" descr="DSC00068"/>
                   <wp:cNvGraphicFramePr/>
                   <a:graphic xmlns:a="http://schemas.openxmlformats.org/drawingml/2006/main">
                     <a:graphicData uri="http://schemas.openxmlformats.org/drawingml/2006/picture">
                       <pic:pic xmlns:pic="http://schemas.openxmlformats.org/drawingml/2006/picture">
                         <pic:nvPicPr>
-                          <pic:cNvPr id="7" name="图片 7" descr="DSC00067"/>
+                          <pic:cNvPr id="7" name="图片 7" descr="DSC00068"/>
                           <pic:cNvPicPr/>
                         </pic:nvPicPr>
                         <pic:blipFill>
@@ -9595,6 +9655,10 @@
         <w:tc>
           <w:tcPr>
             <w:tcW w:w="4729" w:type="dxa"/>
+            <w:tcBorders>
+              <w:tl2br w:val="nil"/>
+              <w:tr2bl w:val="nil"/>
+            </w:tcBorders>
           </w:tcPr>
           <w:p>
             <w:pPr>
@@ -9634,13 +9698,13 @@
                 <wp:inline distT="0" distB="0" distL="114300" distR="114300">
                   <wp:extent cx="2865120" cy="2148840"/>
                   <wp:effectExtent l="0" t="0" r="11430" b="3810"/>
-                  <wp:docPr id="8" name="图片 8" descr="DSC00068"/>
+                  <wp:docPr id="8" name="图片 8" descr="DSC00069"/>
                   <wp:cNvGraphicFramePr/>
                   <a:graphic xmlns:a="http://schemas.openxmlformats.org/drawingml/2006/main">
                     <a:graphicData uri="http://schemas.openxmlformats.org/drawingml/2006/picture">
                       <pic:pic xmlns:pic="http://schemas.openxmlformats.org/drawingml/2006/picture">
                         <pic:nvPicPr>
-                          <pic:cNvPr id="8" name="图片 8" descr="DSC00068"/>
+                          <pic:cNvPr id="8" name="图片 8" descr="DSC00069"/>
                           <pic:cNvPicPr/>
                         </pic:nvPicPr>
                         <pic:blipFill>
@@ -9669,6 +9733,14 @@
       </w:tr>
       <w:tr>
         <w:tblPrEx>
+          <w:tblBorders>
+            <w:top w:val="none" w:color="auto" w:sz="0" w:space="0"/>
+            <w:left w:val="none" w:color="auto" w:sz="0" w:space="0"/>
+            <w:bottom w:val="none" w:color="auto" w:sz="0" w:space="0"/>
+            <w:right w:val="none" w:color="auto" w:sz="0" w:space="0"/>
+            <w:insideH w:val="none" w:color="auto" w:sz="0" w:space="0"/>
+            <w:insideV w:val="none" w:color="auto" w:sz="0" w:space="0"/>
+          </w:tblBorders>
           <w:tblLayout w:type="fixed"/>
           <w:tblCellMar>
             <w:left w:w="108" w:type="dxa"/>
@@ -9681,6 +9753,10 @@
         <w:tc>
           <w:tcPr>
             <w:tcW w:w="4728" w:type="dxa"/>
+            <w:tcBorders>
+              <w:tl2br w:val="nil"/>
+              <w:tr2bl w:val="nil"/>
+            </w:tcBorders>
           </w:tcPr>
           <w:p>
             <w:pPr>
@@ -9855,6 +9931,10 @@
         <w:tc>
           <w:tcPr>
             <w:tcW w:w="4729" w:type="dxa"/>
+            <w:tcBorders>
+              <w:tl2br w:val="nil"/>
+              <w:tr2bl w:val="nil"/>
+            </w:tcBorders>
           </w:tcPr>
           <w:p>
             <w:pPr>
@@ -10029,6 +10109,14 @@
       </w:tr>
       <w:tr>
         <w:tblPrEx>
+          <w:tblBorders>
+            <w:top w:val="none" w:color="auto" w:sz="0" w:space="0"/>
+            <w:left w:val="none" w:color="auto" w:sz="0" w:space="0"/>
+            <w:bottom w:val="none" w:color="auto" w:sz="0" w:space="0"/>
+            <w:right w:val="none" w:color="auto" w:sz="0" w:space="0"/>
+            <w:insideH w:val="none" w:color="auto" w:sz="0" w:space="0"/>
+            <w:insideV w:val="none" w:color="auto" w:sz="0" w:space="0"/>
+          </w:tblBorders>
           <w:tblLayout w:type="fixed"/>
           <w:tblCellMar>
             <w:left w:w="108" w:type="dxa"/>
@@ -10041,6 +10129,10 @@
         <w:tc>
           <w:tcPr>
             <w:tcW w:w="4728" w:type="dxa"/>
+            <w:tcBorders>
+              <w:tl2br w:val="nil"/>
+              <w:tr2bl w:val="nil"/>
+            </w:tcBorders>
           </w:tcPr>
           <w:p>
             <w:pPr>
@@ -10080,13 +10172,13 @@
                 <wp:inline distT="0" distB="0" distL="114300" distR="114300">
                   <wp:extent cx="2852420" cy="2139315"/>
                   <wp:effectExtent l="0" t="0" r="5080" b="13335"/>
-                  <wp:docPr id="9" name="图片 9" descr="DSC00069"/>
+                  <wp:docPr id="9" name="图片 9" descr="DSC00070"/>
                   <wp:cNvGraphicFramePr/>
                   <a:graphic xmlns:a="http://schemas.openxmlformats.org/drawingml/2006/main">
                     <a:graphicData uri="http://schemas.openxmlformats.org/drawingml/2006/picture">
                       <pic:pic xmlns:pic="http://schemas.openxmlformats.org/drawingml/2006/picture">
                         <pic:nvPicPr>
-                          <pic:cNvPr id="9" name="图片 9" descr="DSC00069"/>
+                          <pic:cNvPr id="9" name="图片 9" descr="DSC00070"/>
                           <pic:cNvPicPr/>
                         </pic:nvPicPr>
                         <pic:blipFill>
@@ -10115,6 +10207,10 @@
         <w:tc>
           <w:tcPr>
             <w:tcW w:w="4729" w:type="dxa"/>
+            <w:tcBorders>
+              <w:tl2br w:val="nil"/>
+              <w:tr2bl w:val="nil"/>
+            </w:tcBorders>
           </w:tcPr>
           <w:p>
             <w:pPr>
@@ -10146,6 +10242,14 @@
       </w:tr>
       <w:tr>
         <w:tblPrEx>
+          <w:tblBorders>
+            <w:top w:val="none" w:color="auto" w:sz="0" w:space="0"/>
+            <w:left w:val="none" w:color="auto" w:sz="0" w:space="0"/>
+            <w:bottom w:val="none" w:color="auto" w:sz="0" w:space="0"/>
+            <w:right w:val="none" w:color="auto" w:sz="0" w:space="0"/>
+            <w:insideH w:val="none" w:color="auto" w:sz="0" w:space="0"/>
+            <w:insideV w:val="none" w:color="auto" w:sz="0" w:space="0"/>
+          </w:tblBorders>
           <w:tblLayout w:type="fixed"/>
           <w:tblCellMar>
             <w:left w:w="108" w:type="dxa"/>
@@ -10158,6 +10262,10 @@
         <w:tc>
           <w:tcPr>
             <w:tcW w:w="4728" w:type="dxa"/>
+            <w:tcBorders>
+              <w:tl2br w:val="nil"/>
+              <w:tr2bl w:val="nil"/>
+            </w:tcBorders>
           </w:tcPr>
           <w:p>
             <w:pPr>
@@ -10334,6 +10442,10 @@
         <w:tc>
           <w:tcPr>
             <w:tcW w:w="4729" w:type="dxa"/>
+            <w:tcBorders>
+              <w:tl2br w:val="nil"/>
+              <w:tr2bl w:val="nil"/>
+            </w:tcBorders>
           </w:tcPr>
           <w:p>
             <w:pPr>
@@ -10400,20 +10512,20 @@
           <w:color w:val="auto"/>
         </w:rPr>
       </w:pPr>
-      <w:bookmarkStart w:id="57" w:name="_Toc256000145"/>
+      <w:bookmarkStart w:id="57" w:name="_Toc256000162"/>
       <w:bookmarkStart w:id="58" w:name="_Toc256000315"/>
-      <w:bookmarkStart w:id="59" w:name="_Toc256000162"/>
-      <w:bookmarkStart w:id="60" w:name="_Toc6098"/>
-      <w:bookmarkStart w:id="61" w:name="_Toc256000247"/>
+      <w:bookmarkStart w:id="59" w:name="_Toc256000145"/>
+      <w:bookmarkStart w:id="60" w:name="_Toc256000298"/>
+      <w:bookmarkStart w:id="61" w:name="_Toc256000281"/>
       <w:bookmarkStart w:id="62" w:name="_Toc256000043"/>
-      <w:bookmarkStart w:id="63" w:name="_Toc256000196"/>
-      <w:bookmarkStart w:id="64" w:name="_Toc5239"/>
-      <w:bookmarkStart w:id="65" w:name="_Toc256000298"/>
-      <w:bookmarkStart w:id="66" w:name="_Toc256000111"/>
-      <w:bookmarkStart w:id="67" w:name="_Toc256000009"/>
-      <w:bookmarkStart w:id="68" w:name="_Toc256000230"/>
-      <w:bookmarkStart w:id="69" w:name="_Toc16706"/>
-      <w:bookmarkStart w:id="70" w:name="_Toc256000281"/>
+      <w:bookmarkStart w:id="63" w:name="_Toc5239"/>
+      <w:bookmarkStart w:id="64" w:name="_Toc256000230"/>
+      <w:bookmarkStart w:id="65" w:name="_Toc256000247"/>
+      <w:bookmarkStart w:id="66" w:name="_Toc256000009"/>
+      <w:bookmarkStart w:id="67" w:name="_Toc6098"/>
+      <w:bookmarkStart w:id="68" w:name="_Toc256000196"/>
+      <w:bookmarkStart w:id="69" w:name="_Toc256000111"/>
+      <w:bookmarkStart w:id="70" w:name="_Toc16706"/>
       <w:bookmarkStart w:id="71" w:name="_Toc256000094"/>
       <w:bookmarkStart w:id="72" w:name="_Toc26370"/>
       <w:bookmarkStart w:id="73" w:name="_Toc256000179"/>
@@ -11449,6 +11561,12 @@
             <w:insideV w:val="single" w:color="auto" w:sz="4" w:space="0"/>
           </w:tblBorders>
           <w:tblLayout w:type="fixed"/>
+          <w:tblCellMar>
+            <w:top w:w="0" w:type="dxa"/>
+            <w:left w:w="108" w:type="dxa"/>
+            <w:bottom w:w="0" w:type="dxa"/>
+            <w:right w:w="108" w:type="dxa"/>
+          </w:tblCellMar>
         </w:tblPrEx>
         <w:trPr>
           <w:trHeight w:val="397" w:hRule="atLeast"/>
@@ -11698,6 +11816,12 @@
             <w:insideV w:val="single" w:color="auto" w:sz="4" w:space="0"/>
           </w:tblBorders>
           <w:tblLayout w:type="fixed"/>
+          <w:tblCellMar>
+            <w:top w:w="0" w:type="dxa"/>
+            <w:left w:w="108" w:type="dxa"/>
+            <w:bottom w:w="0" w:type="dxa"/>
+            <w:right w:w="108" w:type="dxa"/>
+          </w:tblCellMar>
         </w:tblPrEx>
         <w:trPr>
           <w:trHeight w:val="397" w:hRule="atLeast"/>
@@ -18429,6 +18553,12 @@
             <w:insideV w:val="single" w:color="auto" w:sz="4" w:space="0"/>
           </w:tblBorders>
           <w:tblLayout w:type="fixed"/>
+          <w:tblCellMar>
+            <w:top w:w="0" w:type="dxa"/>
+            <w:left w:w="108" w:type="dxa"/>
+            <w:bottom w:w="0" w:type="dxa"/>
+            <w:right w:w="108" w:type="dxa"/>
+          </w:tblCellMar>
         </w:tblPrEx>
         <w:trPr>
           <w:trHeight w:val="340" w:hRule="atLeast"/>
@@ -18578,6 +18708,12 @@
             <w:insideV w:val="single" w:color="auto" w:sz="4" w:space="0"/>
           </w:tblBorders>
           <w:tblLayout w:type="fixed"/>
+          <w:tblCellMar>
+            <w:top w:w="0" w:type="dxa"/>
+            <w:left w:w="108" w:type="dxa"/>
+            <w:bottom w:w="0" w:type="dxa"/>
+            <w:right w:w="108" w:type="dxa"/>
+          </w:tblCellMar>
         </w:tblPrEx>
         <w:trPr>
           <w:trHeight w:val="340" w:hRule="atLeast"/>

</xml_diff>

<commit_message>
add auto table width feature
</commit_message>
<xml_diff>
--- a/自动生成的常规定期检测报告/自动生成的桥梁常规定期检测报告.docx
+++ b/自动生成的常规定期检测报告/自动生成的桥梁常规定期检测报告.docx
@@ -8584,30 +8584,30 @@
           <w:szCs w:val="24"/>
         </w:rPr>
       </w:pPr>
-      <w:bookmarkStart w:id="29" w:name="_Toc435103113"/>
-      <w:bookmarkStart w:id="30" w:name="_Toc256000042"/>
-      <w:bookmarkStart w:id="31" w:name="_Toc256000212"/>
-      <w:bookmarkStart w:id="32" w:name="_Toc256000314"/>
-      <w:bookmarkStart w:id="33" w:name="_Toc490813827"/>
-      <w:bookmarkStart w:id="34" w:name="_Toc256000110"/>
-      <w:bookmarkStart w:id="35" w:name="_Toc256000025"/>
-      <w:bookmarkStart w:id="36" w:name="_Toc23226"/>
-      <w:bookmarkStart w:id="37" w:name="_Toc256000297"/>
-      <w:bookmarkStart w:id="38" w:name="_Toc256000229"/>
-      <w:bookmarkStart w:id="39" w:name="_Toc256000076"/>
-      <w:bookmarkStart w:id="40" w:name="_Toc3938"/>
+      <w:bookmarkStart w:id="29" w:name="_Toc256000229"/>
+      <w:bookmarkStart w:id="30" w:name="_Toc256000076"/>
+      <w:bookmarkStart w:id="31" w:name="_Toc256000110"/>
+      <w:bookmarkStart w:id="32" w:name="_Toc256000212"/>
+      <w:bookmarkStart w:id="33" w:name="_Toc256000280"/>
+      <w:bookmarkStart w:id="34" w:name="_Toc490813827"/>
+      <w:bookmarkStart w:id="35" w:name="_Toc256000297"/>
+      <w:bookmarkStart w:id="36" w:name="_Toc256000314"/>
+      <w:bookmarkStart w:id="37" w:name="_Toc256000025"/>
+      <w:bookmarkStart w:id="38" w:name="_Toc256000042"/>
+      <w:bookmarkStart w:id="39" w:name="_Toc3938"/>
+      <w:bookmarkStart w:id="40" w:name="_Toc23226"/>
       <w:bookmarkStart w:id="41" w:name="_Toc21106"/>
-      <w:bookmarkStart w:id="42" w:name="_Toc256000059"/>
-      <w:bookmarkStart w:id="43" w:name="_Toc256000093"/>
-      <w:bookmarkStart w:id="44" w:name="_Toc256000195"/>
-      <w:bookmarkStart w:id="45" w:name="_Toc256000178"/>
-      <w:bookmarkStart w:id="46" w:name="_Toc256000280"/>
-      <w:bookmarkStart w:id="47" w:name="_Toc24849"/>
-      <w:bookmarkStart w:id="48" w:name="_Toc256000331"/>
-      <w:bookmarkStart w:id="49" w:name="_Toc256000263"/>
+      <w:bookmarkStart w:id="42" w:name="_Toc256000093"/>
+      <w:bookmarkStart w:id="43" w:name="_Toc435103113"/>
+      <w:bookmarkStart w:id="44" w:name="_Toc256000178"/>
+      <w:bookmarkStart w:id="45" w:name="_Toc256000331"/>
+      <w:bookmarkStart w:id="46" w:name="_Toc24849"/>
+      <w:bookmarkStart w:id="47" w:name="_Toc256000059"/>
+      <w:bookmarkStart w:id="48" w:name="_Toc256000263"/>
+      <w:bookmarkStart w:id="49" w:name="_Toc436324216"/>
       <w:bookmarkStart w:id="50" w:name="_Toc256000246"/>
       <w:bookmarkStart w:id="51" w:name="_Toc256000161"/>
-      <w:bookmarkStart w:id="52" w:name="_Toc436324216"/>
+      <w:bookmarkStart w:id="52" w:name="_Toc256000195"/>
       <w:bookmarkStart w:id="53" w:name="_Toc256000127"/>
       <w:bookmarkStart w:id="54" w:name="_Toc256000008"/>
       <w:r>
@@ -8767,7 +8767,7 @@
     <w:tbl>
       <w:tblPr>
         <w:tblStyle w:val="33"/>
-        <w:tblW w:w="9457" w:type="dxa"/>
+        <w:tblW w:w="8900" w:type="dxa"/>
         <w:tblInd w:w="0" w:type="dxa"/>
         <w:tblBorders>
           <w:top w:val="single" w:color="auto" w:sz="12" w:space="0"/>
@@ -8784,10 +8784,10 @@
         </w:tblCellMar>
       </w:tblPr>
       <w:tblGrid>
-        <w:gridCol w:w="2364"/>
-        <w:gridCol w:w="2364"/>
-        <w:gridCol w:w="2364"/>
-        <w:gridCol w:w="2365"/>
+        <w:gridCol w:w="1200"/>
+        <w:gridCol w:w="1600"/>
+        <w:gridCol w:w="4900"/>
+        <w:gridCol w:w="1200"/>
       </w:tblGrid>
       <w:tr>
         <w:tblPrEx>
@@ -8807,7 +8807,7 @@
         </w:tblPrEx>
         <w:tc>
           <w:tcPr>
-            <w:tcW w:w="2364" w:type="dxa"/>
+            <w:tcW w:w="1200" w:type="dxa"/>
           </w:tcPr>
           <w:p>
             <w:pPr>
@@ -8853,7 +8853,7 @@
         </w:tc>
         <w:tc>
           <w:tcPr>
-            <w:tcW w:w="2364" w:type="dxa"/>
+            <w:tcW w:w="1600" w:type="dxa"/>
           </w:tcPr>
           <w:p>
             <w:pPr>
@@ -8897,7 +8897,7 @@
         </w:tc>
         <w:tc>
           <w:tcPr>
-            <w:tcW w:w="2364" w:type="dxa"/>
+            <w:tcW w:w="4900" w:type="dxa"/>
           </w:tcPr>
           <w:p>
             <w:pPr>
@@ -8941,7 +8941,7 @@
         </w:tc>
         <w:tc>
           <w:tcPr>
-            <w:tcW w:w="2365" w:type="dxa"/>
+            <w:tcW w:w="1200" w:type="dxa"/>
           </w:tcPr>
           <w:p>
             <w:pPr>
@@ -8981,176 +8981,6 @@
               </w:rPr>
               <w:t>图示编号</w:t>
             </w:r>
-          </w:p>
-        </w:tc>
-      </w:tr>
-      <w:tr>
-        <w:tblPrEx>
-          <w:tblBorders>
-            <w:top w:val="single" w:color="auto" w:sz="12" w:space="0"/>
-            <w:left w:val="single" w:color="auto" w:sz="12" w:space="0"/>
-            <w:bottom w:val="single" w:color="auto" w:sz="12" w:space="0"/>
-            <w:right w:val="single" w:color="auto" w:sz="12" w:space="0"/>
-            <w:insideH w:val="single" w:color="auto" w:sz="4" w:space="0"/>
-            <w:insideV w:val="single" w:color="auto" w:sz="4" w:space="0"/>
-          </w:tblBorders>
-          <w:tblLayout w:type="fixed"/>
-        </w:tblPrEx>
-        <w:tc>
-          <w:tcPr>
-            <w:tcW w:w="2364" w:type="dxa"/>
-          </w:tcPr>
-          <w:p>
-            <w:pPr>
-              <w:pageBreakBefore w:val="0"/>
-              <w:widowControl w:val="0"/>
-              <w:kinsoku/>
-              <w:wordWrap/>
-              <w:overflowPunct/>
-              <w:topLinePunct w:val="0"/>
-              <w:autoSpaceDE/>
-              <w:autoSpaceDN/>
-              <w:bidi w:val="0"/>
-              <w:adjustRightInd/>
-              <w:snapToGrid/>
-              <w:spacing w:line="400" w:lineRule="exact"/>
-              <w:jc w:val="center"/>
-              <w:textAlignment w:val="auto"/>
-              <w:rPr>
-                <w:rFonts w:hint="eastAsia" w:ascii="楷体_GB2312" w:hAnsi="楷体_GB2312" w:eastAsia="楷体_GB2312" w:cs="楷体_GB2312"/>
-                <w:color w:val="auto"/>
-                <w:sz w:val="24"/>
-                <w:szCs w:val="24"/>
-                <w:vertAlign w:val="baseline"/>
-                <w:lang w:val="en-US" w:eastAsia="zh-CN"/>
-              </w:rPr>
-            </w:pPr>
-            <w:r>
-              <w:rPr>
-                <w:rFonts w:hint="eastAsia" w:ascii="楷体_GB2312" w:hAnsi="楷体_GB2312" w:cs="楷体_GB2312"/>
-                <w:color w:val="auto"/>
-                <w:sz w:val="24"/>
-                <w:szCs w:val="24"/>
-                <w:vertAlign w:val="baseline"/>
-                <w:lang w:val="en-US" w:eastAsia="zh-CN"/>
-              </w:rPr>
-              <w:t>桥面铺装</w:t>
-            </w:r>
-          </w:p>
-        </w:tc>
-        <w:tc>
-          <w:tcPr>
-            <w:tcW w:w="2364" w:type="dxa"/>
-          </w:tcPr>
-          <w:p>
-            <w:pPr>
-              <w:pageBreakBefore w:val="0"/>
-              <w:widowControl w:val="0"/>
-              <w:kinsoku/>
-              <w:wordWrap/>
-              <w:overflowPunct/>
-              <w:topLinePunct w:val="0"/>
-              <w:autoSpaceDE/>
-              <w:autoSpaceDN/>
-              <w:bidi w:val="0"/>
-              <w:adjustRightInd/>
-              <w:snapToGrid/>
-              <w:spacing w:line="400" w:lineRule="exact"/>
-              <w:jc w:val="center"/>
-              <w:textAlignment w:val="auto"/>
-              <w:rPr>
-                <w:rFonts w:hint="eastAsia" w:ascii="楷体_GB2312" w:hAnsi="楷体_GB2312" w:eastAsia="楷体_GB2312" w:cs="楷体_GB2312"/>
-                <w:color w:val="auto"/>
-                <w:sz w:val="24"/>
-                <w:szCs w:val="24"/>
-                <w:vertAlign w:val="baseline"/>
-                <w:lang w:val="en-US" w:eastAsia="zh-CN"/>
-              </w:rPr>
-            </w:pPr>
-            <w:r>
-              <w:rPr>
-                <w:rFonts w:hint="eastAsia" w:ascii="楷体_GB2312" w:hAnsi="楷体_GB2312" w:cs="楷体_GB2312"/>
-                <w:color w:val="auto"/>
-                <w:sz w:val="24"/>
-                <w:szCs w:val="24"/>
-                <w:vertAlign w:val="baseline"/>
-                <w:lang w:val="en-US" w:eastAsia="zh-CN"/>
-              </w:rPr>
-              <w:t>网裂</w:t>
-            </w:r>
-          </w:p>
-        </w:tc>
-        <w:tc>
-          <w:tcPr>
-            <w:tcW w:w="2364" w:type="dxa"/>
-          </w:tcPr>
-          <w:p>
-            <w:pPr>
-              <w:pageBreakBefore w:val="0"/>
-              <w:widowControl w:val="0"/>
-              <w:kinsoku/>
-              <w:wordWrap/>
-              <w:overflowPunct/>
-              <w:topLinePunct w:val="0"/>
-              <w:autoSpaceDE/>
-              <w:autoSpaceDN/>
-              <w:bidi w:val="0"/>
-              <w:adjustRightInd/>
-              <w:snapToGrid/>
-              <w:spacing w:line="400" w:lineRule="exact"/>
-              <w:jc w:val="center"/>
-              <w:textAlignment w:val="auto"/>
-              <w:rPr>
-                <w:rFonts w:hint="eastAsia" w:ascii="楷体_GB2312" w:hAnsi="楷体_GB2312" w:eastAsia="楷体_GB2312" w:cs="楷体_GB2312"/>
-                <w:color w:val="auto"/>
-                <w:sz w:val="24"/>
-                <w:szCs w:val="24"/>
-                <w:vertAlign w:val="baseline"/>
-                <w:lang w:val="en-US" w:eastAsia="zh-CN"/>
-              </w:rPr>
-            </w:pPr>
-            <w:r>
-              <w:rPr>
-                <w:rFonts w:hint="eastAsia" w:ascii="楷体_GB2312" w:hAnsi="楷体_GB2312" w:cs="楷体_GB2312"/>
-                <w:color w:val="auto"/>
-                <w:sz w:val="24"/>
-                <w:szCs w:val="24"/>
-                <w:vertAlign w:val="baseline"/>
-                <w:lang w:val="en-US" w:eastAsia="zh-CN"/>
-              </w:rPr>
-              <w:t>车行道桥面局部网裂。</w:t>
-            </w:r>
-          </w:p>
-        </w:tc>
-        <w:tc>
-          <w:tcPr>
-            <w:tcW w:w="2365" w:type="dxa"/>
-          </w:tcPr>
-          <w:p>
-            <w:pPr>
-              <w:pageBreakBefore w:val="0"/>
-              <w:widowControl w:val="0"/>
-              <w:kinsoku/>
-              <w:wordWrap/>
-              <w:overflowPunct/>
-              <w:topLinePunct w:val="0"/>
-              <w:autoSpaceDE/>
-              <w:autoSpaceDN/>
-              <w:bidi w:val="0"/>
-              <w:adjustRightInd/>
-              <w:snapToGrid/>
-              <w:spacing w:line="400" w:lineRule="exact"/>
-              <w:jc w:val="center"/>
-              <w:textAlignment w:val="auto"/>
-              <w:rPr>
-                <w:rFonts w:hint="eastAsia" w:ascii="楷体_GB2312" w:hAnsi="楷体_GB2312" w:eastAsia="楷体_GB2312" w:cs="楷体_GB2312"/>
-                <w:color w:val="auto"/>
-                <w:sz w:val="24"/>
-                <w:szCs w:val="24"/>
-                <w:vertAlign w:val="baseline"/>
-                <w:lang w:val="en-US" w:eastAsia="zh-CN"/>
-              </w:rPr>
-            </w:pPr>
           </w:p>
         </w:tc>
       </w:tr>
@@ -9172,7 +9002,7 @@
         </w:tblPrEx>
         <w:tc>
           <w:tcPr>
-            <w:tcW w:w="2364" w:type="dxa"/>
+            <w:tcW w:w="1200" w:type="dxa"/>
           </w:tcPr>
           <w:p>
             <w:pPr>
@@ -9214,7 +9044,7 @@
         </w:tc>
         <w:tc>
           <w:tcPr>
-            <w:tcW w:w="2364" w:type="dxa"/>
+            <w:tcW w:w="1600" w:type="dxa"/>
           </w:tcPr>
           <w:p>
             <w:pPr>
@@ -9250,13 +9080,13 @@
                 <w:vertAlign w:val="baseline"/>
                 <w:lang w:val="en-US" w:eastAsia="zh-CN"/>
               </w:rPr>
-              <w:t>不平整</w:t>
+              <w:t>网裂</w:t>
             </w:r>
           </w:p>
         </w:tc>
         <w:tc>
           <w:tcPr>
-            <w:tcW w:w="2364" w:type="dxa"/>
+            <w:tcW w:w="4900" w:type="dxa"/>
           </w:tcPr>
           <w:p>
             <w:pPr>
@@ -9292,13 +9122,13 @@
                 <w:vertAlign w:val="baseline"/>
                 <w:lang w:val="en-US" w:eastAsia="zh-CN"/>
               </w:rPr>
-              <w:t>桥面铺装局部不平整，面积4.5m2</w:t>
+              <w:t>车行道桥面局部网裂。</w:t>
             </w:r>
           </w:p>
         </w:tc>
         <w:tc>
           <w:tcPr>
-            <w:tcW w:w="2365" w:type="dxa"/>
+            <w:tcW w:w="1200" w:type="dxa"/>
           </w:tcPr>
           <w:p>
             <w:pPr>
@@ -9346,7 +9176,7 @@
         </w:tblPrEx>
         <w:tc>
           <w:tcPr>
-            <w:tcW w:w="2364" w:type="dxa"/>
+            <w:tcW w:w="1200" w:type="dxa"/>
           </w:tcPr>
           <w:p>
             <w:pPr>
@@ -9382,13 +9212,13 @@
                 <w:vertAlign w:val="baseline"/>
                 <w:lang w:val="en-US" w:eastAsia="zh-CN"/>
               </w:rPr>
-              <w:t>伸缩缝</w:t>
+              <w:t>桥面铺装</w:t>
             </w:r>
           </w:p>
         </w:tc>
         <w:tc>
           <w:tcPr>
-            <w:tcW w:w="2364" w:type="dxa"/>
+            <w:tcW w:w="1600" w:type="dxa"/>
           </w:tcPr>
           <w:p>
             <w:pPr>
@@ -9424,13 +9254,13 @@
                 <w:vertAlign w:val="baseline"/>
                 <w:lang w:val="en-US" w:eastAsia="zh-CN"/>
               </w:rPr>
-              <w:t>缝内沉积物阻塞</w:t>
+              <w:t>不平整</w:t>
             </w:r>
           </w:p>
         </w:tc>
         <w:tc>
           <w:tcPr>
-            <w:tcW w:w="2364" w:type="dxa"/>
+            <w:tcW w:w="4900" w:type="dxa"/>
           </w:tcPr>
           <w:p>
             <w:pPr>
@@ -9466,13 +9296,187 @@
                 <w:vertAlign w:val="baseline"/>
                 <w:lang w:val="en-US" w:eastAsia="zh-CN"/>
               </w:rPr>
-              <w:t>0#伸缩缝缝内沉积物阻塞</w:t>
+              <w:t>桥面铺装局部不平整，面积4.5m2</w:t>
             </w:r>
           </w:p>
         </w:tc>
         <w:tc>
           <w:tcPr>
-            <w:tcW w:w="2365" w:type="dxa"/>
+            <w:tcW w:w="1200" w:type="dxa"/>
+          </w:tcPr>
+          <w:p>
+            <w:pPr>
+              <w:pageBreakBefore w:val="0"/>
+              <w:widowControl w:val="0"/>
+              <w:kinsoku/>
+              <w:wordWrap/>
+              <w:overflowPunct/>
+              <w:topLinePunct w:val="0"/>
+              <w:autoSpaceDE/>
+              <w:autoSpaceDN/>
+              <w:bidi w:val="0"/>
+              <w:adjustRightInd/>
+              <w:snapToGrid/>
+              <w:spacing w:line="400" w:lineRule="exact"/>
+              <w:jc w:val="center"/>
+              <w:textAlignment w:val="auto"/>
+              <w:rPr>
+                <w:rFonts w:hint="eastAsia" w:ascii="楷体_GB2312" w:hAnsi="楷体_GB2312" w:eastAsia="楷体_GB2312" w:cs="楷体_GB2312"/>
+                <w:color w:val="auto"/>
+                <w:sz w:val="24"/>
+                <w:szCs w:val="24"/>
+                <w:vertAlign w:val="baseline"/>
+                <w:lang w:val="en-US" w:eastAsia="zh-CN"/>
+              </w:rPr>
+            </w:pPr>
+          </w:p>
+        </w:tc>
+      </w:tr>
+      <w:tr>
+        <w:tblPrEx>
+          <w:tblBorders>
+            <w:top w:val="single" w:color="auto" w:sz="12" w:space="0"/>
+            <w:left w:val="single" w:color="auto" w:sz="12" w:space="0"/>
+            <w:bottom w:val="single" w:color="auto" w:sz="12" w:space="0"/>
+            <w:right w:val="single" w:color="auto" w:sz="12" w:space="0"/>
+            <w:insideH w:val="single" w:color="auto" w:sz="4" w:space="0"/>
+            <w:insideV w:val="single" w:color="auto" w:sz="4" w:space="0"/>
+          </w:tblBorders>
+          <w:tblLayout w:type="fixed"/>
+          <w:tblCellMar>
+            <w:left w:w="108" w:type="dxa"/>
+            <w:right w:w="108" w:type="dxa"/>
+          </w:tblCellMar>
+        </w:tblPrEx>
+        <w:tc>
+          <w:tcPr>
+            <w:tcW w:w="1200" w:type="dxa"/>
+          </w:tcPr>
+          <w:p>
+            <w:pPr>
+              <w:pageBreakBefore w:val="0"/>
+              <w:widowControl w:val="0"/>
+              <w:kinsoku/>
+              <w:wordWrap/>
+              <w:overflowPunct/>
+              <w:topLinePunct w:val="0"/>
+              <w:autoSpaceDE/>
+              <w:autoSpaceDN/>
+              <w:bidi w:val="0"/>
+              <w:adjustRightInd/>
+              <w:snapToGrid/>
+              <w:spacing w:line="400" w:lineRule="exact"/>
+              <w:jc w:val="center"/>
+              <w:textAlignment w:val="auto"/>
+              <w:rPr>
+                <w:rFonts w:hint="eastAsia" w:ascii="楷体_GB2312" w:hAnsi="楷体_GB2312" w:eastAsia="楷体_GB2312" w:cs="楷体_GB2312"/>
+                <w:color w:val="auto"/>
+                <w:sz w:val="24"/>
+                <w:szCs w:val="24"/>
+                <w:vertAlign w:val="baseline"/>
+                <w:lang w:val="en-US" w:eastAsia="zh-CN"/>
+              </w:rPr>
+            </w:pPr>
+            <w:r>
+              <w:rPr>
+                <w:rFonts w:hint="eastAsia" w:ascii="楷体_GB2312" w:hAnsi="楷体_GB2312" w:cs="楷体_GB2312"/>
+                <w:color w:val="auto"/>
+                <w:sz w:val="24"/>
+                <w:szCs w:val="24"/>
+                <w:vertAlign w:val="baseline"/>
+                <w:lang w:val="en-US" w:eastAsia="zh-CN"/>
+              </w:rPr>
+              <w:t>伸缩缝</w:t>
+            </w:r>
+          </w:p>
+        </w:tc>
+        <w:tc>
+          <w:tcPr>
+            <w:tcW w:w="1600" w:type="dxa"/>
+          </w:tcPr>
+          <w:p>
+            <w:pPr>
+              <w:pageBreakBefore w:val="0"/>
+              <w:widowControl w:val="0"/>
+              <w:kinsoku/>
+              <w:wordWrap/>
+              <w:overflowPunct/>
+              <w:topLinePunct w:val="0"/>
+              <w:autoSpaceDE/>
+              <w:autoSpaceDN/>
+              <w:bidi w:val="0"/>
+              <w:adjustRightInd/>
+              <w:snapToGrid/>
+              <w:spacing w:line="400" w:lineRule="exact"/>
+              <w:jc w:val="center"/>
+              <w:textAlignment w:val="auto"/>
+              <w:rPr>
+                <w:rFonts w:hint="eastAsia" w:ascii="楷体_GB2312" w:hAnsi="楷体_GB2312" w:eastAsia="楷体_GB2312" w:cs="楷体_GB2312"/>
+                <w:color w:val="auto"/>
+                <w:sz w:val="24"/>
+                <w:szCs w:val="24"/>
+                <w:vertAlign w:val="baseline"/>
+                <w:lang w:val="en-US" w:eastAsia="zh-CN"/>
+              </w:rPr>
+            </w:pPr>
+            <w:r>
+              <w:rPr>
+                <w:rFonts w:hint="eastAsia" w:ascii="楷体_GB2312" w:hAnsi="楷体_GB2312" w:cs="楷体_GB2312"/>
+                <w:color w:val="auto"/>
+                <w:sz w:val="24"/>
+                <w:szCs w:val="24"/>
+                <w:vertAlign w:val="baseline"/>
+                <w:lang w:val="en-US" w:eastAsia="zh-CN"/>
+              </w:rPr>
+              <w:t>缝内沉积物阻塞</w:t>
+            </w:r>
+          </w:p>
+        </w:tc>
+        <w:tc>
+          <w:tcPr>
+            <w:tcW w:w="4900" w:type="dxa"/>
+          </w:tcPr>
+          <w:p>
+            <w:pPr>
+              <w:pageBreakBefore w:val="0"/>
+              <w:widowControl w:val="0"/>
+              <w:kinsoku/>
+              <w:wordWrap/>
+              <w:overflowPunct/>
+              <w:topLinePunct w:val="0"/>
+              <w:autoSpaceDE/>
+              <w:autoSpaceDN/>
+              <w:bidi w:val="0"/>
+              <w:adjustRightInd/>
+              <w:snapToGrid/>
+              <w:spacing w:line="400" w:lineRule="exact"/>
+              <w:jc w:val="center"/>
+              <w:textAlignment w:val="auto"/>
+              <w:rPr>
+                <w:rFonts w:hint="eastAsia" w:ascii="楷体_GB2312" w:hAnsi="楷体_GB2312" w:eastAsia="楷体_GB2312" w:cs="楷体_GB2312"/>
+                <w:color w:val="auto"/>
+                <w:sz w:val="24"/>
+                <w:szCs w:val="24"/>
+                <w:vertAlign w:val="baseline"/>
+                <w:lang w:val="en-US" w:eastAsia="zh-CN"/>
+              </w:rPr>
+            </w:pPr>
+            <w:r>
+              <w:rPr>
+                <w:rFonts w:hint="eastAsia" w:ascii="楷体_GB2312" w:hAnsi="楷体_GB2312" w:cs="楷体_GB2312"/>
+                <w:color w:val="auto"/>
+                <w:sz w:val="24"/>
+                <w:szCs w:val="24"/>
+                <w:vertAlign w:val="baseline"/>
+                <w:lang w:val="en-US" w:eastAsia="zh-CN"/>
+              </w:rPr>
+              <w:t>0#伸缩缝缝内沉积物阻塞</w:t>
+            </w:r>
+          </w:p>
+        </w:tc>
+        <w:tc>
+          <w:tcPr>
+            <w:tcW w:w="1200" w:type="dxa"/>
           </w:tcPr>
           <w:p>
             <w:pPr>
@@ -18553,12 +18557,6 @@
             <w:insideV w:val="single" w:color="auto" w:sz="4" w:space="0"/>
           </w:tblBorders>
           <w:tblLayout w:type="fixed"/>
-          <w:tblCellMar>
-            <w:top w:w="0" w:type="dxa"/>
-            <w:left w:w="108" w:type="dxa"/>
-            <w:bottom w:w="0" w:type="dxa"/>
-            <w:right w:w="108" w:type="dxa"/>
-          </w:tblCellMar>
         </w:tblPrEx>
         <w:trPr>
           <w:trHeight w:val="340" w:hRule="atLeast"/>
@@ -18708,12 +18706,6 @@
             <w:insideV w:val="single" w:color="auto" w:sz="4" w:space="0"/>
           </w:tblBorders>
           <w:tblLayout w:type="fixed"/>
-          <w:tblCellMar>
-            <w:top w:w="0" w:type="dxa"/>
-            <w:left w:w="108" w:type="dxa"/>
-            <w:bottom w:w="0" w:type="dxa"/>
-            <w:right w:w="108" w:type="dxa"/>
-          </w:tblCellMar>
         </w:tblPrEx>
         <w:trPr>
           <w:trHeight w:val="340" w:hRule="atLeast"/>
@@ -20818,6 +20810,12 @@
     <w:tr>
       <w:tblPrEx>
         <w:tblLayout w:type="fixed"/>
+        <w:tblCellMar>
+          <w:top w:w="0" w:type="dxa"/>
+          <w:left w:w="108" w:type="dxa"/>
+          <w:bottom w:w="0" w:type="dxa"/>
+          <w:right w:w="108" w:type="dxa"/>
+        </w:tblCellMar>
       </w:tblPrEx>
       <w:tc>
         <w:tcPr>

</xml_diff>